<commit_message>
feat(main): created a report for lab04
</commit_message>
<xml_diff>
--- a/labs/lab04/report/report.docx
+++ b/labs/lab04/report/report.docx
@@ -723,7 +723,7 @@
       </w:r>
     </w:p>
     <w:bookmarkEnd w:id="45"/>
-    <w:bookmarkStart w:id="67" w:name="X575ea09d43e6ce26ec85e9c6eab3bf4248a89b0"/>
+    <w:bookmarkStart w:id="67" w:name="X32ff26b75a7156f968f22ae721fd8fec4b51e1d"/>
     <w:p>
       <w:pPr>
         <w:pStyle w:val="Heading1"/>
@@ -738,7 +738,7 @@
         <w:tab/>
       </w:r>
       <w:r>
-        <w:t xml:space="preserve">Выполнение заданий для самостоятельно работы</w:t>
+        <w:t xml:space="preserve">Выполнение заданий для самостоятельной работы</w:t>
       </w:r>
     </w:p>
     <w:p>

</xml_diff>